<commit_message>
Updated course for SP24
</commit_message>
<xml_diff>
--- a/finance/activities/car-loans.docx
+++ b/finance/activities/car-loans.docx
@@ -12,7 +12,14 @@
           <w:color w:val="2E54A5"/>
           <w:spacing w:val="12"/>
         </w:rPr>
-        <w:t xml:space="preserve">9.4 </w:t>
+        <w:t xml:space="preserve">6.3 </w:t>
+      </w:r>
+      <w:r>
+        <w:rPr>
+          <w:color w:val="2E54A5"/>
+          <w:spacing w:val="12"/>
+        </w:rPr>
+        <w:t xml:space="preserve"> </w:t>
       </w:r>
       <w:r>
         <w:rPr>

</xml_diff>